<commit_message>
Lab4 Problem4 GD done
</commit_message>
<xml_diff>
--- a/Lab4/Lab4_CarlosGarcia.docx
+++ b/Lab4/Lab4_CarlosGarcia.docx
@@ -12,7 +12,6 @@
           <w:lang w:val="es-419"/>
         </w:rPr>
       </w:pPr>
-      <w:proofErr w:type="spellStart"/>
       <w:r>
         <w:rPr>
           <w:b/>
@@ -21,18 +20,7 @@
           <w:szCs w:val="28"/>
           <w:lang w:val="es-419"/>
         </w:rPr>
-        <w:t>Lab</w:t>
-      </w:r>
-      <w:proofErr w:type="spellEnd"/>
-      <w:r>
-        <w:rPr>
-          <w:b/>
-          <w:bCs/>
-          <w:sz w:val="28"/>
-          <w:szCs w:val="28"/>
-          <w:lang w:val="es-419"/>
-        </w:rPr>
-        <w:t xml:space="preserve"> #</w:t>
+        <w:t>Lab #</w:t>
       </w:r>
       <w:r>
         <w:rPr>
@@ -182,29 +170,7 @@
           <w:szCs w:val="24"/>
           <w:lang w:val="es-419"/>
         </w:rPr>
-        <w:t>[</w:t>
-      </w:r>
-      <w:proofErr w:type="spellStart"/>
-      <w:r>
-        <w:rPr>
-          <w:b/>
-          <w:bCs/>
-          <w:sz w:val="24"/>
-          <w:szCs w:val="24"/>
-          <w:lang w:val="es-419"/>
-        </w:rPr>
-        <w:t>snapshot</w:t>
-      </w:r>
-      <w:proofErr w:type="spellEnd"/>
-      <w:r>
-        <w:rPr>
-          <w:b/>
-          <w:bCs/>
-          <w:sz w:val="24"/>
-          <w:szCs w:val="24"/>
-          <w:lang w:val="es-419"/>
-        </w:rPr>
-        <w:t xml:space="preserve"> interfaz]</w:t>
+        <w:t>[snapshot interfaz]</w:t>
       </w:r>
     </w:p>
     <w:p>
@@ -317,49 +283,7 @@
           <w:szCs w:val="24"/>
           <w:lang w:val="es-419"/>
         </w:rPr>
-        <w:t>[</w:t>
-      </w:r>
-      <w:proofErr w:type="spellStart"/>
-      <w:r>
-        <w:rPr>
-          <w:b/>
-          <w:bCs/>
-          <w:sz w:val="24"/>
-          <w:szCs w:val="24"/>
-          <w:lang w:val="es-419"/>
-        </w:rPr>
-        <w:t>snapshot</w:t>
-      </w:r>
-      <w:proofErr w:type="spellEnd"/>
-      <w:r>
-        <w:rPr>
-          <w:b/>
-          <w:bCs/>
-          <w:sz w:val="24"/>
-          <w:szCs w:val="24"/>
-          <w:lang w:val="es-419"/>
-        </w:rPr>
-        <w:t xml:space="preserve"> </w:t>
-      </w:r>
-      <w:r>
-        <w:rPr>
-          <w:b/>
-          <w:bCs/>
-          <w:sz w:val="24"/>
-          <w:szCs w:val="24"/>
-          <w:lang w:val="es-419"/>
-        </w:rPr>
-        <w:t>graficas</w:t>
-      </w:r>
-      <w:r>
-        <w:rPr>
-          <w:b/>
-          <w:bCs/>
-          <w:sz w:val="24"/>
-          <w:szCs w:val="24"/>
-          <w:lang w:val="es-419"/>
-        </w:rPr>
-        <w:t>]</w:t>
+        <w:t>[snapshot graficas]</w:t>
       </w:r>
     </w:p>
     <w:p>
@@ -391,6 +315,74 @@
       </w:pPr>
       <w:r>
         <w:rPr>
+          <w:noProof/>
+        </w:rPr>
+        <w:drawing>
+          <wp:inline distT="0" distB="0" distL="0" distR="0" wp14:anchorId="7A2A5019" wp14:editId="444FD547">
+            <wp:extent cx="4114800" cy="2609850"/>
+            <wp:effectExtent l="0" t="0" r="0" b="0"/>
+            <wp:docPr id="1" name="Picture 1" descr="Chart, line chart&#10;&#10;Description automatically generated"/>
+            <wp:cNvGraphicFramePr>
+              <a:graphicFrameLocks xmlns:a="http://schemas.openxmlformats.org/drawingml/2006/main" noChangeAspect="1"/>
+            </wp:cNvGraphicFramePr>
+            <a:graphic xmlns:a="http://schemas.openxmlformats.org/drawingml/2006/main">
+              <a:graphicData uri="http://schemas.openxmlformats.org/drawingml/2006/picture">
+                <pic:pic xmlns:pic="http://schemas.openxmlformats.org/drawingml/2006/picture">
+                  <pic:nvPicPr>
+                    <pic:cNvPr id="1" name="Picture 1" descr="Chart, line chart&#10;&#10;Description automatically generated"/>
+                    <pic:cNvPicPr/>
+                  </pic:nvPicPr>
+                  <pic:blipFill>
+                    <a:blip r:embed="rId7"/>
+                    <a:stretch>
+                      <a:fillRect/>
+                    </a:stretch>
+                  </pic:blipFill>
+                  <pic:spPr>
+                    <a:xfrm>
+                      <a:off x="0" y="0"/>
+                      <a:ext cx="4114800" cy="2609850"/>
+                    </a:xfrm>
+                    <a:prstGeom prst="rect">
+                      <a:avLst/>
+                    </a:prstGeom>
+                  </pic:spPr>
+                </pic:pic>
+              </a:graphicData>
+            </a:graphic>
+          </wp:inline>
+        </w:drawing>
+      </w:r>
+    </w:p>
+    <w:p>
+      <w:pPr>
+        <w:tabs>
+          <w:tab w:val="left" w:pos="5553"/>
+        </w:tabs>
+        <w:rPr>
+          <w:b/>
+          <w:bCs/>
+          <w:sz w:val="24"/>
+          <w:szCs w:val="24"/>
+          <w:lang w:val="es-419"/>
+        </w:rPr>
+      </w:pPr>
+    </w:p>
+    <w:p>
+      <w:pPr>
+        <w:tabs>
+          <w:tab w:val="left" w:pos="5553"/>
+        </w:tabs>
+        <w:rPr>
+          <w:b/>
+          <w:bCs/>
+          <w:sz w:val="24"/>
+          <w:szCs w:val="24"/>
+          <w:lang w:val="es-419"/>
+        </w:rPr>
+      </w:pPr>
+      <w:r>
+        <w:rPr>
           <w:b/>
           <w:bCs/>
           <w:sz w:val="24"/>
@@ -427,17 +419,7 @@
           <w:szCs w:val="24"/>
           <w:lang w:val="es-419"/>
         </w:rPr>
-        <w:t>S</w:t>
-      </w:r>
-      <w:r>
-        <w:rPr>
-          <w:b/>
-          <w:bCs/>
-          <w:sz w:val="24"/>
-          <w:szCs w:val="24"/>
-          <w:lang w:val="es-419"/>
-        </w:rPr>
-        <w:t>GD</w:t>
+        <w:t>SGD</w:t>
       </w:r>
     </w:p>
     <w:p>
@@ -466,7 +448,16 @@
           <w:szCs w:val="24"/>
           <w:lang w:val="es-419"/>
         </w:rPr>
-        <w:t xml:space="preserve">se comporta igual que en lo descrito para GD, sin embargo, es importante tomar en consideración que dado la actualización de los parámetros de forma recurrente que genera este algoritmo, la función objetivo fluctúa y no es monótona decreciente. </w:t>
+        <w:t xml:space="preserve">se comporta igual que en lo descrito para GD, sin embargo, es importante tomar en consideración que dado la actualización de los parámetros de forma </w:t>
+      </w:r>
+      <w:r>
+        <w:rPr>
+          <w:sz w:val="24"/>
+          <w:szCs w:val="24"/>
+          <w:lang w:val="es-419"/>
+        </w:rPr>
+        <w:lastRenderedPageBreak/>
+        <w:t xml:space="preserve">recurrente que genera este algoritmo, la función objetivo fluctúa y no es monótona decreciente. </w:t>
       </w:r>
       <w:r>
         <w:rPr>
@@ -522,29 +513,7 @@
           <w:szCs w:val="24"/>
           <w:lang w:val="es-419"/>
         </w:rPr>
-        <w:t>[</w:t>
-      </w:r>
-      <w:proofErr w:type="spellStart"/>
-      <w:r>
-        <w:rPr>
-          <w:b/>
-          <w:bCs/>
-          <w:sz w:val="24"/>
-          <w:szCs w:val="24"/>
-          <w:lang w:val="es-419"/>
-        </w:rPr>
-        <w:t>snapshot</w:t>
-      </w:r>
-      <w:proofErr w:type="spellEnd"/>
-      <w:r>
-        <w:rPr>
-          <w:b/>
-          <w:bCs/>
-          <w:sz w:val="24"/>
-          <w:szCs w:val="24"/>
-          <w:lang w:val="es-419"/>
-        </w:rPr>
-        <w:t xml:space="preserve"> graficas]</w:t>
+        <w:t>[snapshot graficas]</w:t>
       </w:r>
     </w:p>
     <w:p>
@@ -571,6 +540,74 @@
           <w:bCs/>
           <w:sz w:val="24"/>
           <w:szCs w:val="24"/>
+          <w:lang w:val="es-419"/>
+        </w:rPr>
+      </w:pPr>
+      <w:r>
+        <w:rPr>
+          <w:noProof/>
+        </w:rPr>
+        <w:drawing>
+          <wp:inline distT="0" distB="0" distL="0" distR="0" wp14:anchorId="04C17032" wp14:editId="0BF9CEC3">
+            <wp:extent cx="3914775" cy="2686050"/>
+            <wp:effectExtent l="0" t="0" r="9525" b="0"/>
+            <wp:docPr id="2" name="Picture 2" descr="Chart, line chart, histogram&#10;&#10;Description automatically generated"/>
+            <wp:cNvGraphicFramePr>
+              <a:graphicFrameLocks xmlns:a="http://schemas.openxmlformats.org/drawingml/2006/main" noChangeAspect="1"/>
+            </wp:cNvGraphicFramePr>
+            <a:graphic xmlns:a="http://schemas.openxmlformats.org/drawingml/2006/main">
+              <a:graphicData uri="http://schemas.openxmlformats.org/drawingml/2006/picture">
+                <pic:pic xmlns:pic="http://schemas.openxmlformats.org/drawingml/2006/picture">
+                  <pic:nvPicPr>
+                    <pic:cNvPr id="2" name="Picture 2" descr="Chart, line chart, histogram&#10;&#10;Description automatically generated"/>
+                    <pic:cNvPicPr/>
+                  </pic:nvPicPr>
+                  <pic:blipFill>
+                    <a:blip r:embed="rId8"/>
+                    <a:stretch>
+                      <a:fillRect/>
+                    </a:stretch>
+                  </pic:blipFill>
+                  <pic:spPr>
+                    <a:xfrm>
+                      <a:off x="0" y="0"/>
+                      <a:ext cx="3914775" cy="2686050"/>
+                    </a:xfrm>
+                    <a:prstGeom prst="rect">
+                      <a:avLst/>
+                    </a:prstGeom>
+                  </pic:spPr>
+                </pic:pic>
+              </a:graphicData>
+            </a:graphic>
+          </wp:inline>
+        </w:drawing>
+      </w:r>
+    </w:p>
+    <w:p>
+      <w:pPr>
+        <w:tabs>
+          <w:tab w:val="left" w:pos="5553"/>
+        </w:tabs>
+        <w:rPr>
+          <w:b/>
+          <w:bCs/>
+          <w:sz w:val="24"/>
+          <w:szCs w:val="24"/>
+          <w:lang w:val="es-419"/>
+        </w:rPr>
+      </w:pPr>
+    </w:p>
+    <w:p>
+      <w:pPr>
+        <w:tabs>
+          <w:tab w:val="left" w:pos="5553"/>
+        </w:tabs>
+        <w:rPr>
+          <w:b/>
+          <w:bCs/>
+          <w:sz w:val="24"/>
+          <w:szCs w:val="24"/>
         </w:rPr>
       </w:pPr>
       <w:r>
@@ -611,17 +648,7 @@
           <w:szCs w:val="24"/>
           <w:lang w:val="es-419"/>
         </w:rPr>
-        <w:t>MB</w:t>
-      </w:r>
-      <w:r>
-        <w:rPr>
-          <w:b/>
-          <w:bCs/>
-          <w:sz w:val="24"/>
-          <w:szCs w:val="24"/>
-          <w:lang w:val="es-419"/>
-        </w:rPr>
-        <w:t>GD</w:t>
+        <w:t>MBGD</w:t>
       </w:r>
     </w:p>
     <w:p>
@@ -648,51 +675,15 @@
           <w:szCs w:val="24"/>
           <w:lang w:val="es-419"/>
         </w:rPr>
-        <w:t xml:space="preserve">Un mini </w:t>
-      </w:r>
-      <w:proofErr w:type="spellStart"/>
-      <w:r>
-        <w:rPr>
-          <w:sz w:val="24"/>
-          <w:szCs w:val="24"/>
-          <w:lang w:val="es-419"/>
-        </w:rPr>
-        <w:t>batch</w:t>
-      </w:r>
-      <w:proofErr w:type="spellEnd"/>
-      <w:r>
-        <w:rPr>
-          <w:sz w:val="24"/>
-          <w:szCs w:val="24"/>
-          <w:lang w:val="es-419"/>
-        </w:rPr>
-        <w:t xml:space="preserve"> size muy grande</w:t>
-      </w:r>
-      <w:r>
-        <w:rPr>
-          <w:sz w:val="24"/>
-          <w:szCs w:val="24"/>
-          <w:lang w:val="es-419"/>
-        </w:rPr>
-        <w:t xml:space="preserve"> generar mayor error en el conjunto de datos, por lo cual el mini </w:t>
-      </w:r>
-      <w:proofErr w:type="spellStart"/>
-      <w:r>
-        <w:rPr>
-          <w:sz w:val="24"/>
-          <w:szCs w:val="24"/>
-          <w:lang w:val="es-419"/>
-        </w:rPr>
-        <w:t>batch</w:t>
-      </w:r>
-      <w:proofErr w:type="spellEnd"/>
-      <w:r>
-        <w:rPr>
-          <w:sz w:val="24"/>
-          <w:szCs w:val="24"/>
-          <w:lang w:val="es-419"/>
-        </w:rPr>
-        <w:t xml:space="preserve"> de 25 es el que presenta mejor desempeño</w:t>
+        <w:t>Un mini batch size muy grande</w:t>
+      </w:r>
+      <w:r>
+        <w:rPr>
+          <w:sz w:val="24"/>
+          <w:szCs w:val="24"/>
+          <w:lang w:val="es-419"/>
+        </w:rPr>
+        <w:t xml:space="preserve"> generar mayor error en el conjunto de datos, por lo cual el mini batch de 25 es el que presenta mejor desempeño</w:t>
       </w:r>
     </w:p>
     <w:p>
@@ -735,25 +726,7 @@
           <w:szCs w:val="24"/>
           <w:lang w:val="es-419"/>
         </w:rPr>
-        <w:t xml:space="preserve">un step size de 0.01 y un mini </w:t>
-      </w:r>
-      <w:proofErr w:type="spellStart"/>
-      <w:r>
-        <w:rPr>
-          <w:sz w:val="24"/>
-          <w:szCs w:val="24"/>
-          <w:lang w:val="es-419"/>
-        </w:rPr>
-        <w:t>batch</w:t>
-      </w:r>
-      <w:proofErr w:type="spellEnd"/>
-      <w:r>
-        <w:rPr>
-          <w:sz w:val="24"/>
-          <w:szCs w:val="24"/>
-          <w:lang w:val="es-419"/>
-        </w:rPr>
-        <w:t xml:space="preserve"> size de 25, esto dado que presenta el menor error de todos los valores evaluados. </w:t>
+        <w:t xml:space="preserve">un step size de 0.01 y un mini batch size de 25, esto dado que presenta el menor error de todos los valores evaluados. </w:t>
       </w:r>
       <w:r>
         <w:rPr>
@@ -786,29 +759,7 @@
           <w:szCs w:val="24"/>
           <w:lang w:val="es-419"/>
         </w:rPr>
-        <w:t>[</w:t>
-      </w:r>
-      <w:proofErr w:type="spellStart"/>
-      <w:r>
-        <w:rPr>
-          <w:b/>
-          <w:bCs/>
-          <w:sz w:val="24"/>
-          <w:szCs w:val="24"/>
-          <w:lang w:val="es-419"/>
-        </w:rPr>
-        <w:t>snapshot</w:t>
-      </w:r>
-      <w:proofErr w:type="spellEnd"/>
-      <w:r>
-        <w:rPr>
-          <w:b/>
-          <w:bCs/>
-          <w:sz w:val="24"/>
-          <w:szCs w:val="24"/>
-          <w:lang w:val="es-419"/>
-        </w:rPr>
-        <w:t xml:space="preserve"> graficas]</w:t>
+        <w:t>[snapshot graficas]</w:t>
       </w:r>
     </w:p>
     <w:p>
@@ -822,31 +773,197 @@
           <w:bCs/>
           <w:sz w:val="24"/>
           <w:szCs w:val="24"/>
-        </w:rPr>
-      </w:pPr>
+          <w:lang w:val="es-419"/>
+        </w:rPr>
+      </w:pPr>
+      <w:r>
+        <w:rPr>
+          <w:noProof/>
+        </w:rPr>
+        <w:lastRenderedPageBreak/>
+        <w:drawing>
+          <wp:inline distT="0" distB="0" distL="0" distR="0" wp14:anchorId="60E2089F" wp14:editId="5A71B332">
+            <wp:extent cx="4048125" cy="2705100"/>
+            <wp:effectExtent l="0" t="0" r="9525" b="0"/>
+            <wp:docPr id="3" name="Picture 3" descr="Chart&#10;&#10;Description automatically generated"/>
+            <wp:cNvGraphicFramePr>
+              <a:graphicFrameLocks xmlns:a="http://schemas.openxmlformats.org/drawingml/2006/main" noChangeAspect="1"/>
+            </wp:cNvGraphicFramePr>
+            <a:graphic xmlns:a="http://schemas.openxmlformats.org/drawingml/2006/main">
+              <a:graphicData uri="http://schemas.openxmlformats.org/drawingml/2006/picture">
+                <pic:pic xmlns:pic="http://schemas.openxmlformats.org/drawingml/2006/picture">
+                  <pic:nvPicPr>
+                    <pic:cNvPr id="3" name="Picture 3" descr="Chart&#10;&#10;Description automatically generated"/>
+                    <pic:cNvPicPr/>
+                  </pic:nvPicPr>
+                  <pic:blipFill>
+                    <a:blip r:embed="rId9"/>
+                    <a:stretch>
+                      <a:fillRect/>
+                    </a:stretch>
+                  </pic:blipFill>
+                  <pic:spPr>
+                    <a:xfrm>
+                      <a:off x="0" y="0"/>
+                      <a:ext cx="4048125" cy="2705100"/>
+                    </a:xfrm>
+                    <a:prstGeom prst="rect">
+                      <a:avLst/>
+                    </a:prstGeom>
+                  </pic:spPr>
+                </pic:pic>
+              </a:graphicData>
+            </a:graphic>
+          </wp:inline>
+        </w:drawing>
+      </w:r>
     </w:p>
     <w:p>
       <w:pPr>
         <w:tabs>
           <w:tab w:val="left" w:pos="5553"/>
         </w:tabs>
-        <w:rPr>
-          <w:b/>
-          <w:bCs/>
-          <w:sz w:val="24"/>
-          <w:szCs w:val="24"/>
-          <w:lang w:val="es-419"/>
-        </w:rPr>
-      </w:pPr>
-      <w:r>
-        <w:rPr>
-          <w:b/>
-          <w:bCs/>
-          <w:sz w:val="24"/>
-          <w:szCs w:val="24"/>
-          <w:lang w:val="es-419"/>
+        <w:ind w:left="360"/>
+        <w:rPr>
+          <w:b/>
+          <w:bCs/>
+          <w:sz w:val="24"/>
+          <w:szCs w:val="24"/>
+          <w:lang w:val="es-419"/>
+        </w:rPr>
+      </w:pPr>
+      <w:r>
+        <w:rPr>
+          <w:noProof/>
+        </w:rPr>
+        <w:drawing>
+          <wp:inline distT="0" distB="0" distL="0" distR="0" wp14:anchorId="7B0AB0BE" wp14:editId="642B59DD">
+            <wp:extent cx="4238625" cy="2657475"/>
+            <wp:effectExtent l="0" t="0" r="9525" b="9525"/>
+            <wp:docPr id="4" name="Picture 4" descr="Chart, line chart&#10;&#10;Description automatically generated"/>
+            <wp:cNvGraphicFramePr>
+              <a:graphicFrameLocks xmlns:a="http://schemas.openxmlformats.org/drawingml/2006/main" noChangeAspect="1"/>
+            </wp:cNvGraphicFramePr>
+            <a:graphic xmlns:a="http://schemas.openxmlformats.org/drawingml/2006/main">
+              <a:graphicData uri="http://schemas.openxmlformats.org/drawingml/2006/picture">
+                <pic:pic xmlns:pic="http://schemas.openxmlformats.org/drawingml/2006/picture">
+                  <pic:nvPicPr>
+                    <pic:cNvPr id="4" name="Picture 4" descr="Chart, line chart&#10;&#10;Description automatically generated"/>
+                    <pic:cNvPicPr/>
+                  </pic:nvPicPr>
+                  <pic:blipFill>
+                    <a:blip r:embed="rId10"/>
+                    <a:stretch>
+                      <a:fillRect/>
+                    </a:stretch>
+                  </pic:blipFill>
+                  <pic:spPr>
+                    <a:xfrm>
+                      <a:off x="0" y="0"/>
+                      <a:ext cx="4238625" cy="2657475"/>
+                    </a:xfrm>
+                    <a:prstGeom prst="rect">
+                      <a:avLst/>
+                    </a:prstGeom>
+                  </pic:spPr>
+                </pic:pic>
+              </a:graphicData>
+            </a:graphic>
+          </wp:inline>
+        </w:drawing>
+      </w:r>
+    </w:p>
+    <w:p>
+      <w:pPr>
+        <w:tabs>
+          <w:tab w:val="left" w:pos="5553"/>
+        </w:tabs>
+        <w:ind w:left="360"/>
+        <w:rPr>
+          <w:b/>
+          <w:bCs/>
+          <w:sz w:val="24"/>
+          <w:szCs w:val="24"/>
+          <w:lang w:val="es-419"/>
+        </w:rPr>
+      </w:pPr>
+      <w:r>
+        <w:rPr>
+          <w:noProof/>
         </w:rPr>
         <w:lastRenderedPageBreak/>
+        <w:drawing>
+          <wp:inline distT="0" distB="0" distL="0" distR="0" wp14:anchorId="740B7C7E" wp14:editId="77B3E56E">
+            <wp:extent cx="3848100" cy="2705100"/>
+            <wp:effectExtent l="0" t="0" r="0" b="0"/>
+            <wp:docPr id="5" name="Picture 5" descr="Chart, line chart&#10;&#10;Description automatically generated"/>
+            <wp:cNvGraphicFramePr>
+              <a:graphicFrameLocks xmlns:a="http://schemas.openxmlformats.org/drawingml/2006/main" noChangeAspect="1"/>
+            </wp:cNvGraphicFramePr>
+            <a:graphic xmlns:a="http://schemas.openxmlformats.org/drawingml/2006/main">
+              <a:graphicData uri="http://schemas.openxmlformats.org/drawingml/2006/picture">
+                <pic:pic xmlns:pic="http://schemas.openxmlformats.org/drawingml/2006/picture">
+                  <pic:nvPicPr>
+                    <pic:cNvPr id="5" name="Picture 5" descr="Chart, line chart&#10;&#10;Description automatically generated"/>
+                    <pic:cNvPicPr/>
+                  </pic:nvPicPr>
+                  <pic:blipFill>
+                    <a:blip r:embed="rId11"/>
+                    <a:stretch>
+                      <a:fillRect/>
+                    </a:stretch>
+                  </pic:blipFill>
+                  <pic:spPr>
+                    <a:xfrm>
+                      <a:off x="0" y="0"/>
+                      <a:ext cx="3848100" cy="2705100"/>
+                    </a:xfrm>
+                    <a:prstGeom prst="rect">
+                      <a:avLst/>
+                    </a:prstGeom>
+                  </pic:spPr>
+                </pic:pic>
+              </a:graphicData>
+            </a:graphic>
+          </wp:inline>
+        </w:drawing>
+      </w:r>
+    </w:p>
+    <w:p>
+      <w:pPr>
+        <w:tabs>
+          <w:tab w:val="left" w:pos="5553"/>
+        </w:tabs>
+        <w:ind w:left="360"/>
+        <w:rPr>
+          <w:b/>
+          <w:bCs/>
+          <w:sz w:val="24"/>
+          <w:szCs w:val="24"/>
+        </w:rPr>
+      </w:pPr>
+    </w:p>
+    <w:p>
+      <w:pPr>
+        <w:tabs>
+          <w:tab w:val="left" w:pos="5553"/>
+        </w:tabs>
+        <w:rPr>
+          <w:b/>
+          <w:bCs/>
+          <w:sz w:val="24"/>
+          <w:szCs w:val="24"/>
+          <w:lang w:val="es-419"/>
+        </w:rPr>
+      </w:pPr>
+      <w:r>
+        <w:rPr>
+          <w:b/>
+          <w:bCs/>
+          <w:sz w:val="24"/>
+          <w:szCs w:val="24"/>
+          <w:lang w:val="es-419"/>
+        </w:rPr>
         <w:t xml:space="preserve">Parte </w:t>
       </w:r>
       <w:r>
@@ -1044,31 +1161,7 @@
                 <w:szCs w:val="24"/>
                 <w:lang w:val="es-419"/>
               </w:rPr>
-              <w:t xml:space="preserve">Error (x*, </w:t>
-            </w:r>
-            <w:proofErr w:type="spellStart"/>
-            <w:r>
-              <w:rPr>
-                <w:b/>
-                <w:bCs/>
-                <w:color w:val="FFFFFF" w:themeColor="background1"/>
-                <w:sz w:val="24"/>
-                <w:szCs w:val="24"/>
-                <w:lang w:val="es-419"/>
-              </w:rPr>
-              <w:t>x_true</w:t>
-            </w:r>
-            <w:proofErr w:type="spellEnd"/>
-            <w:r>
-              <w:rPr>
-                <w:b/>
-                <w:bCs/>
-                <w:color w:val="FFFFFF" w:themeColor="background1"/>
-                <w:sz w:val="24"/>
-                <w:szCs w:val="24"/>
-                <w:lang w:val="es-419"/>
-              </w:rPr>
-              <w:t>)</w:t>
+              <w:t>Error (x*, x_true)</w:t>
             </w:r>
           </w:p>
         </w:tc>
@@ -1356,52 +1449,14 @@
           <w:szCs w:val="24"/>
         </w:rPr>
       </w:pPr>
-      <w:proofErr w:type="spellStart"/>
-      <w:r>
-        <w:rPr>
-          <w:b/>
-          <w:bCs/>
-          <w:sz w:val="24"/>
-          <w:szCs w:val="24"/>
-        </w:rPr>
-        <w:t>Parte</w:t>
-      </w:r>
-      <w:proofErr w:type="spellEnd"/>
-      <w:r>
-        <w:rPr>
-          <w:b/>
-          <w:bCs/>
-          <w:sz w:val="24"/>
-          <w:szCs w:val="24"/>
-        </w:rPr>
-        <w:t xml:space="preserve"> </w:t>
-      </w:r>
-      <w:r>
-        <w:rPr>
-          <w:b/>
-          <w:bCs/>
-          <w:sz w:val="24"/>
-          <w:szCs w:val="24"/>
-        </w:rPr>
-        <w:t xml:space="preserve">1 </w:t>
-      </w:r>
-      <w:r>
-        <w:rPr>
-          <w:b/>
-          <w:bCs/>
-          <w:sz w:val="24"/>
-          <w:szCs w:val="24"/>
-        </w:rPr>
-        <w:t>– GD</w:t>
-      </w:r>
-      <w:r>
-        <w:rPr>
-          <w:b/>
-          <w:bCs/>
-          <w:sz w:val="24"/>
-          <w:szCs w:val="24"/>
-        </w:rPr>
-        <w:t xml:space="preserve"> con Backtracking Li</w:t>
+      <w:r>
+        <w:rPr>
+          <w:b/>
+          <w:bCs/>
+          <w:sz w:val="24"/>
+          <w:szCs w:val="24"/>
+        </w:rPr>
+        <w:t>Parte 1 – GD con Backtracking Li</w:t>
       </w:r>
       <w:r>
         <w:rPr>
@@ -1503,21 +1558,8 @@
                 <w:szCs w:val="24"/>
                 <w:lang w:val="es-419"/>
               </w:rPr>
-              <w:t xml:space="preserve">Error </w:t>
-            </w:r>
-            <w:proofErr w:type="spellStart"/>
-            <w:r>
-              <w:rPr>
-                <w:b/>
-                <w:bCs/>
-                <w:color w:val="FFFFFF" w:themeColor="background1"/>
-                <w:sz w:val="24"/>
-                <w:szCs w:val="24"/>
-                <w:lang w:val="es-419"/>
-              </w:rPr>
-              <w:t>Backtracking</w:t>
-            </w:r>
-            <w:proofErr w:type="spellEnd"/>
+              <w:t>Error Backtracking</w:t>
+            </w:r>
           </w:p>
         </w:tc>
         <w:tc>
@@ -1600,7 +1642,6 @@
                 <w:lang w:val="es-419"/>
               </w:rPr>
             </w:pPr>
-            <w:proofErr w:type="spellStart"/>
             <w:r>
               <w:rPr>
                 <w:sz w:val="24"/>
@@ -1609,7 +1650,6 @@
               </w:rPr>
               <w:t>Inf</w:t>
             </w:r>
-            <w:proofErr w:type="spellEnd"/>
           </w:p>
         </w:tc>
         <w:tc>
@@ -1691,7 +1731,7 @@
                 <w:szCs w:val="24"/>
                 <w:lang w:val="es-419"/>
               </w:rPr>
-              <w:t>0.166149</w:t>
+              <w:t>0.17</w:t>
             </w:r>
           </w:p>
         </w:tc>
@@ -1774,7 +1814,7 @@
                 <w:szCs w:val="24"/>
                 <w:lang w:val="es-419"/>
               </w:rPr>
-              <w:t>0.774560</w:t>
+              <w:t>0.77</w:t>
             </w:r>
           </w:p>
         </w:tc>
@@ -1800,7 +1840,15 @@
                 <w:szCs w:val="24"/>
                 <w:lang w:val="es-419"/>
               </w:rPr>
-              <w:t>2.17</w:t>
+              <w:t>2.1</w:t>
+            </w:r>
+            <w:r>
+              <w:rPr>
+                <w:sz w:val="24"/>
+                <w:szCs w:val="24"/>
+                <w:lang w:val="es-419"/>
+              </w:rPr>
+              <w:t>8</w:t>
             </w:r>
           </w:p>
         </w:tc>
@@ -1857,7 +1905,7 @@
                 <w:szCs w:val="24"/>
                 <w:lang w:val="es-419"/>
               </w:rPr>
-              <w:t>2.097817</w:t>
+              <w:t>2.09</w:t>
             </w:r>
           </w:p>
         </w:tc>
@@ -1927,43 +1975,7 @@
           <w:szCs w:val="24"/>
           <w:lang w:val="es-419"/>
         </w:rPr>
-        <w:t xml:space="preserve">nte de 0.0005 es posible notar que </w:t>
-      </w:r>
-      <w:proofErr w:type="spellStart"/>
-      <w:r>
-        <w:rPr>
-          <w:sz w:val="24"/>
-          <w:szCs w:val="24"/>
-          <w:lang w:val="es-419"/>
-        </w:rPr>
-        <w:t>backtracking</w:t>
-      </w:r>
-      <w:proofErr w:type="spellEnd"/>
-      <w:r>
-        <w:rPr>
-          <w:sz w:val="24"/>
-          <w:szCs w:val="24"/>
-          <w:lang w:val="es-419"/>
-        </w:rPr>
-        <w:t xml:space="preserve"> funciona mejora para todos los puntos iniciales con excepción del punto (0, 0). Adicionalmente la selección del step size constante fue a través de experimentación y evaluación de resultados pues valores mayores a utilizado divergen, mientras que </w:t>
-      </w:r>
-      <w:proofErr w:type="spellStart"/>
-      <w:r>
-        <w:rPr>
-          <w:sz w:val="24"/>
-          <w:szCs w:val="24"/>
-          <w:lang w:val="es-419"/>
-        </w:rPr>
-        <w:t>backtracking</w:t>
-      </w:r>
-      <w:proofErr w:type="spellEnd"/>
-      <w:r>
-        <w:rPr>
-          <w:sz w:val="24"/>
-          <w:szCs w:val="24"/>
-          <w:lang w:val="es-419"/>
-        </w:rPr>
-        <w:t xml:space="preserve"> determina el step size de forma automática según el algoritmo.  </w:t>
+        <w:t xml:space="preserve">nte de 0.0005 es posible notar que backtracking funciona mejora para todos los puntos iniciales con excepción del punto (0, 0). Adicionalmente la selección del step size constante fue a través de experimentación y evaluación de resultados pues valores mayores a utilizado divergen, mientras que backtracking determina el step size de forma automática según el algoritmo.  </w:t>
       </w:r>
     </w:p>
     <w:p>
@@ -2001,29 +2013,7 @@
           <w:szCs w:val="24"/>
           <w:lang w:val="es-419"/>
         </w:rPr>
-        <w:t>[</w:t>
-      </w:r>
-      <w:proofErr w:type="spellStart"/>
-      <w:r>
-        <w:rPr>
-          <w:b/>
-          <w:bCs/>
-          <w:sz w:val="24"/>
-          <w:szCs w:val="24"/>
-          <w:lang w:val="es-419"/>
-        </w:rPr>
-        <w:t>snapshot</w:t>
-      </w:r>
-      <w:proofErr w:type="spellEnd"/>
-      <w:r>
-        <w:rPr>
-          <w:b/>
-          <w:bCs/>
-          <w:sz w:val="24"/>
-          <w:szCs w:val="24"/>
-          <w:lang w:val="es-419"/>
-        </w:rPr>
-        <w:t xml:space="preserve"> graficas]</w:t>
+        <w:t>[snapshot graficas]</w:t>
       </w:r>
     </w:p>
     <w:p>
@@ -2059,82 +2049,8 @@
           <w:szCs w:val="24"/>
           <w:lang w:val="es-419"/>
         </w:rPr>
-        <w:t xml:space="preserve">Parte </w:t>
-      </w:r>
-      <w:r>
-        <w:rPr>
-          <w:b/>
-          <w:bCs/>
-          <w:sz w:val="24"/>
-          <w:szCs w:val="24"/>
-          <w:lang w:val="es-419"/>
-        </w:rPr>
-        <w:t>2</w:t>
-      </w:r>
-      <w:r>
-        <w:rPr>
-          <w:b/>
-          <w:bCs/>
-          <w:sz w:val="24"/>
-          <w:szCs w:val="24"/>
-          <w:lang w:val="es-419"/>
-        </w:rPr>
-        <w:t xml:space="preserve"> – </w:t>
-      </w:r>
-      <w:r>
-        <w:rPr>
-          <w:b/>
-          <w:bCs/>
-          <w:sz w:val="24"/>
-          <w:szCs w:val="24"/>
-          <w:lang w:val="es-419"/>
-        </w:rPr>
-        <w:t>Método de Newton</w:t>
-      </w:r>
-      <w:r>
-        <w:rPr>
-          <w:b/>
-          <w:bCs/>
-          <w:sz w:val="24"/>
-          <w:szCs w:val="24"/>
-          <w:lang w:val="es-419"/>
-        </w:rPr>
-        <w:t xml:space="preserve"> con </w:t>
-      </w:r>
-      <w:proofErr w:type="spellStart"/>
-      <w:r>
-        <w:rPr>
-          <w:b/>
-          <w:bCs/>
-          <w:sz w:val="24"/>
-          <w:szCs w:val="24"/>
-          <w:lang w:val="es-419"/>
-        </w:rPr>
-        <w:t>Backtracking</w:t>
-      </w:r>
-      <w:proofErr w:type="spellEnd"/>
-      <w:r>
-        <w:rPr>
-          <w:b/>
-          <w:bCs/>
-          <w:sz w:val="24"/>
-          <w:szCs w:val="24"/>
-          <w:lang w:val="es-419"/>
-        </w:rPr>
-        <w:t xml:space="preserve"> Line </w:t>
-      </w:r>
-      <w:proofErr w:type="spellStart"/>
-      <w:r>
-        <w:rPr>
-          <w:b/>
-          <w:bCs/>
-          <w:sz w:val="24"/>
-          <w:szCs w:val="24"/>
-          <w:lang w:val="es-419"/>
-        </w:rPr>
-        <w:t>Search</w:t>
-      </w:r>
-      <w:proofErr w:type="spellEnd"/>
+        <w:t>Parte 2 – Método de Newton con Backtracking Line Search</w:t>
+      </w:r>
     </w:p>
     <w:tbl>
       <w:tblPr>
@@ -2228,10 +2144,21 @@
                 <w:szCs w:val="24"/>
                 <w:lang w:val="es-419"/>
               </w:rPr>
-              <w:t xml:space="preserve">Error </w:t>
-            </w:r>
-            <w:proofErr w:type="spellStart"/>
-            <w:r>
+              <w:t>Error Backtracking</w:t>
+            </w:r>
+          </w:p>
+        </w:tc>
+        <w:tc>
+          <w:tcPr>
+            <w:tcW w:w="2137" w:type="dxa"/>
+            <w:shd w:val="clear" w:color="auto" w:fill="002060"/>
+          </w:tcPr>
+          <w:p>
+            <w:pPr>
+              <w:tabs>
+                <w:tab w:val="left" w:pos="5553"/>
+              </w:tabs>
+              <w:jc w:val="center"/>
               <w:rPr>
                 <w:b/>
                 <w:bCs/>
@@ -2240,22 +2167,8 @@
                 <w:szCs w:val="24"/>
                 <w:lang w:val="es-419"/>
               </w:rPr>
-              <w:t>Backtracking</w:t>
-            </w:r>
-            <w:proofErr w:type="spellEnd"/>
-          </w:p>
-        </w:tc>
-        <w:tc>
-          <w:tcPr>
-            <w:tcW w:w="2137" w:type="dxa"/>
-            <w:shd w:val="clear" w:color="auto" w:fill="002060"/>
-          </w:tcPr>
-          <w:p>
-            <w:pPr>
-              <w:tabs>
-                <w:tab w:val="left" w:pos="5553"/>
-              </w:tabs>
-              <w:jc w:val="center"/>
+            </w:pPr>
+            <w:r>
               <w:rPr>
                 <w:b/>
                 <w:bCs/>
@@ -2264,8 +2177,21 @@
                 <w:szCs w:val="24"/>
                 <w:lang w:val="es-419"/>
               </w:rPr>
-            </w:pPr>
-            <w:r>
+              <w:t>Iteraciones Backtracking</w:t>
+            </w:r>
+          </w:p>
+        </w:tc>
+        <w:tc>
+          <w:tcPr>
+            <w:tcW w:w="1981" w:type="dxa"/>
+            <w:shd w:val="clear" w:color="auto" w:fill="002060"/>
+          </w:tcPr>
+          <w:p>
+            <w:pPr>
+              <w:tabs>
+                <w:tab w:val="left" w:pos="5553"/>
+              </w:tabs>
+              <w:jc w:val="center"/>
               <w:rPr>
                 <w:b/>
                 <w:bCs/>
@@ -2274,9 +2200,7 @@
                 <w:szCs w:val="24"/>
                 <w:lang w:val="es-419"/>
               </w:rPr>
-              <w:t xml:space="preserve">Iteraciones </w:t>
-            </w:r>
-            <w:proofErr w:type="spellStart"/>
+            </w:pPr>
             <w:r>
               <w:rPr>
                 <w:b/>
@@ -2286,14 +2210,13 @@
                 <w:szCs w:val="24"/>
                 <w:lang w:val="es-419"/>
               </w:rPr>
-              <w:t>Backtracking</w:t>
-            </w:r>
-            <w:proofErr w:type="spellEnd"/>
-          </w:p>
-        </w:tc>
-        <w:tc>
-          <w:tcPr>
-            <w:tcW w:w="1981" w:type="dxa"/>
+              <w:t>Error LR constante</w:t>
+            </w:r>
+          </w:p>
+        </w:tc>
+        <w:tc>
+          <w:tcPr>
+            <w:tcW w:w="1693" w:type="dxa"/>
             <w:shd w:val="clear" w:color="auto" w:fill="002060"/>
           </w:tcPr>
           <w:p>
@@ -2320,53 +2243,7 @@
                 <w:szCs w:val="24"/>
                 <w:lang w:val="es-419"/>
               </w:rPr>
-              <w:t>Error LR constante</w:t>
-            </w:r>
-          </w:p>
-        </w:tc>
-        <w:tc>
-          <w:tcPr>
-            <w:tcW w:w="1693" w:type="dxa"/>
-            <w:shd w:val="clear" w:color="auto" w:fill="002060"/>
-          </w:tcPr>
-          <w:p>
-            <w:pPr>
-              <w:tabs>
-                <w:tab w:val="left" w:pos="5553"/>
-              </w:tabs>
-              <w:jc w:val="center"/>
-              <w:rPr>
-                <w:b/>
-                <w:bCs/>
-                <w:color w:val="FFFFFF" w:themeColor="background1"/>
-                <w:sz w:val="24"/>
-                <w:szCs w:val="24"/>
-                <w:lang w:val="es-419"/>
-              </w:rPr>
-            </w:pPr>
-            <w:proofErr w:type="spellStart"/>
-            <w:r>
-              <w:rPr>
-                <w:b/>
-                <w:bCs/>
-                <w:color w:val="FFFFFF" w:themeColor="background1"/>
-                <w:sz w:val="24"/>
-                <w:szCs w:val="24"/>
-                <w:lang w:val="es-419"/>
-              </w:rPr>
-              <w:t>Iteracions</w:t>
-            </w:r>
-            <w:proofErr w:type="spellEnd"/>
-            <w:r>
-              <w:rPr>
-                <w:b/>
-                <w:bCs/>
-                <w:color w:val="FFFFFF" w:themeColor="background1"/>
-                <w:sz w:val="24"/>
-                <w:szCs w:val="24"/>
-                <w:lang w:val="es-419"/>
-              </w:rPr>
-              <w:t xml:space="preserve"> LR constante</w:t>
+              <w:t>Iteracions LR constante</w:t>
             </w:r>
           </w:p>
         </w:tc>
@@ -2943,25 +2820,7 @@
           <w:szCs w:val="24"/>
           <w:lang w:val="es-419"/>
         </w:rPr>
-        <w:t xml:space="preserve">En el caso del método de Newton este algoritmo se beneficia de tener un step size constante en contraste de calcularlo a través de </w:t>
-      </w:r>
-      <w:proofErr w:type="spellStart"/>
-      <w:r>
-        <w:rPr>
-          <w:sz w:val="24"/>
-          <w:szCs w:val="24"/>
-          <w:lang w:val="es-419"/>
-        </w:rPr>
-        <w:t>backtracking</w:t>
-      </w:r>
-      <w:proofErr w:type="spellEnd"/>
-      <w:r>
-        <w:rPr>
-          <w:sz w:val="24"/>
-          <w:szCs w:val="24"/>
-          <w:lang w:val="es-419"/>
-        </w:rPr>
-        <w:t xml:space="preserve">, pues el número de iteraciones es menor al tener un </w:t>
+        <w:t xml:space="preserve">En el caso del método de Newton este algoritmo se beneficia de tener un step size constante en contraste de calcularlo a través de backtracking, pues el número de iteraciones es menor al tener un </w:t>
       </w:r>
       <w:r>
         <w:rPr>
@@ -2977,25 +2836,7 @@
           <w:szCs w:val="24"/>
           <w:lang w:val="es-419"/>
         </w:rPr>
-        <w:t xml:space="preserve"> constante de 1 mientras con </w:t>
-      </w:r>
-      <w:proofErr w:type="spellStart"/>
-      <w:r>
-        <w:rPr>
-          <w:sz w:val="24"/>
-          <w:szCs w:val="24"/>
-          <w:lang w:val="es-419"/>
-        </w:rPr>
-        <w:t>backtracking</w:t>
-      </w:r>
-      <w:proofErr w:type="spellEnd"/>
-      <w:r>
-        <w:rPr>
-          <w:sz w:val="24"/>
-          <w:szCs w:val="24"/>
-          <w:lang w:val="es-419"/>
-        </w:rPr>
-        <w:t xml:space="preserve"> solo en el primer punto inicial logra converger a 0. </w:t>
+        <w:t xml:space="preserve"> constante de 1 mientras con backtracking solo en el primer punto inicial logra converger a 0. </w:t>
       </w:r>
     </w:p>
     <w:p>
@@ -3020,47 +2861,11 @@
           <w:szCs w:val="24"/>
           <w:lang w:val="es-419"/>
         </w:rPr>
-        <w:t>[</w:t>
-      </w:r>
-      <w:proofErr w:type="spellStart"/>
-      <w:r>
-        <w:rPr>
-          <w:b/>
-          <w:bCs/>
-          <w:sz w:val="24"/>
-          <w:szCs w:val="24"/>
-          <w:lang w:val="es-419"/>
-        </w:rPr>
-        <w:t>snapshot</w:t>
-      </w:r>
-      <w:proofErr w:type="spellEnd"/>
-      <w:r>
-        <w:rPr>
-          <w:b/>
-          <w:bCs/>
-          <w:sz w:val="24"/>
-          <w:szCs w:val="24"/>
-          <w:lang w:val="es-419"/>
-        </w:rPr>
-        <w:t xml:space="preserve"> graficas]</w:t>
-      </w:r>
-    </w:p>
-    <w:p>
-      <w:pPr>
-        <w:tabs>
-          <w:tab w:val="left" w:pos="5553"/>
-        </w:tabs>
-        <w:rPr>
-          <w:b/>
-          <w:bCs/>
-          <w:sz w:val="24"/>
-          <w:szCs w:val="24"/>
-          <w:lang w:val="es-419"/>
-        </w:rPr>
-      </w:pPr>
+        <w:t>[snapshot graficas]</w:t>
+      </w:r>
     </w:p>
     <w:sectPr>
-      <w:headerReference w:type="first" r:id="rId7"/>
+      <w:headerReference w:type="first" r:id="rId12"/>
       <w:pgSz w:w="12240" w:h="15840"/>
       <w:pgMar w:top="1440" w:right="1440" w:bottom="1440" w:left="1440" w:header="708" w:footer="708" w:gutter="0"/>
       <w:cols w:space="708"/>

</xml_diff>